<commit_message>
Updated term/eff date, annotations about renewal
Do this to ensure that the eff/term reflects contract and not signing date.  Also added annotations for subsequent yearly renewals to demonstrate this is presumptive given it is not set to autorenew
</commit_message>
<xml_diff>
--- a/0273DAV - Davita/Contract_Summary_0273DAV_2021-07-08.docx
+++ b/0273DAV - Davita/Contract_Summary_0273DAV_2021-07-08.docx
@@ -242,7 +242,10 @@
               <w:cnfStyle w:val="000000000000" w:firstRow="0" w:lastRow="0" w:firstColumn="0" w:lastColumn="0" w:oddVBand="0" w:evenVBand="0" w:oddHBand="0" w:evenHBand="0" w:firstRowFirstColumn="0" w:firstRowLastColumn="0" w:lastRowFirstColumn="0" w:lastRowLastColumn="0"/>
             </w:pPr>
             <w:r>
-              <w:t>2021-06-15</w:t>
+              <w:t>2021-06-</w:t>
+            </w:r>
+            <w:r>
+              <w:t>01</w:t>
             </w:r>
           </w:p>
         </w:tc>
@@ -271,7 +274,10 @@
               <w:cnfStyle w:val="000000000000" w:firstRow="0" w:lastRow="0" w:firstColumn="0" w:lastColumn="0" w:oddVBand="0" w:evenVBand="0" w:oddHBand="0" w:evenHBand="0" w:firstRowFirstColumn="0" w:firstRowLastColumn="0" w:lastRowFirstColumn="0" w:lastRowLastColumn="0"/>
             </w:pPr>
             <w:r>
-              <w:t>2022-06-15</w:t>
+              <w:t>2022-06-</w:t>
+            </w:r>
+            <w:r>
+              <w:t>01</w:t>
             </w:r>
           </w:p>
         </w:tc>
@@ -528,39 +534,30 @@
             <w:pPr>
               <w:cnfStyle w:val="000000000000" w:firstRow="0" w:lastRow="0" w:firstColumn="0" w:lastColumn="0" w:oddVBand="0" w:evenVBand="0" w:oddHBand="0" w:evenHBand="0" w:firstRowFirstColumn="0" w:firstRowLastColumn="0" w:lastRowFirstColumn="0" w:lastRowLastColumn="0"/>
             </w:pPr>
-            <w:proofErr w:type="gramStart"/>
-            <w:r>
-              <w:t>$60,000 year</w:t>
-            </w:r>
-            <w:proofErr w:type="gramEnd"/>
-            <w:r>
-              <w:t xml:space="preserve"> one license fee</w:t>
-            </w:r>
-          </w:p>
-          <w:p>
-            <w:pPr>
-              <w:cnfStyle w:val="000000000000" w:firstRow="0" w:lastRow="0" w:firstColumn="0" w:lastColumn="0" w:oddVBand="0" w:evenVBand="0" w:oddHBand="0" w:evenHBand="0" w:firstRowFirstColumn="0" w:firstRowLastColumn="0" w:lastRowFirstColumn="0" w:lastRowLastColumn="0"/>
-            </w:pPr>
-            <w:proofErr w:type="gramStart"/>
-            <w:r>
-              <w:t>$61,800 year</w:t>
-            </w:r>
-            <w:proofErr w:type="gramEnd"/>
-            <w:r>
-              <w:t xml:space="preserve"> two license fee</w:t>
-            </w:r>
-          </w:p>
-          <w:p>
-            <w:pPr>
-              <w:cnfStyle w:val="000000000000" w:firstRow="0" w:lastRow="0" w:firstColumn="0" w:lastColumn="0" w:oddVBand="0" w:evenVBand="0" w:oddHBand="0" w:evenHBand="0" w:firstRowFirstColumn="0" w:firstRowLastColumn="0" w:lastRowFirstColumn="0" w:lastRowLastColumn="0"/>
-            </w:pPr>
-            <w:proofErr w:type="gramStart"/>
-            <w:r>
-              <w:t>$63,654 year</w:t>
-            </w:r>
-            <w:proofErr w:type="gramEnd"/>
-            <w:r>
-              <w:t xml:space="preserve"> three license fee</w:t>
+            <w:r>
+              <w:t>$60,000 year one license fee</w:t>
+            </w:r>
+          </w:p>
+          <w:p>
+            <w:pPr>
+              <w:cnfStyle w:val="000000000000" w:firstRow="0" w:lastRow="0" w:firstColumn="0" w:lastColumn="0" w:oddVBand="0" w:evenVBand="0" w:oddHBand="0" w:evenHBand="0" w:firstRowFirstColumn="0" w:firstRowLastColumn="0" w:lastRowFirstColumn="0" w:lastRowLastColumn="0"/>
+            </w:pPr>
+            <w:r>
+              <w:t>$61,800 year two license fee</w:t>
+            </w:r>
+            <w:r>
+              <w:t xml:space="preserve"> (assuming renewal)</w:t>
+            </w:r>
+          </w:p>
+          <w:p>
+            <w:pPr>
+              <w:cnfStyle w:val="000000000000" w:firstRow="0" w:lastRow="0" w:firstColumn="0" w:lastColumn="0" w:oddVBand="0" w:evenVBand="0" w:oddHBand="0" w:evenHBand="0" w:firstRowFirstColumn="0" w:firstRowLastColumn="0" w:lastRowFirstColumn="0" w:lastRowLastColumn="0"/>
+            </w:pPr>
+            <w:r>
+              <w:t>$63,654 year three license fee</w:t>
+            </w:r>
+            <w:r>
+              <w:t xml:space="preserve"> (assuming renewal)</w:t>
             </w:r>
           </w:p>
           <w:p>
@@ -1049,13 +1046,10 @@
               <w:cnfStyle w:val="000000000000" w:firstRow="0" w:lastRow="0" w:firstColumn="0" w:lastColumn="0" w:oddVBand="0" w:evenVBand="0" w:oddHBand="0" w:evenHBand="0" w:firstRowFirstColumn="0" w:firstRowLastColumn="0" w:lastRowFirstColumn="0" w:lastRowLastColumn="0"/>
             </w:pPr>
             <w:r>
-              <w:t xml:space="preserve">CMS-HCC Grouper Year </w:t>
-            </w:r>
-            <w:r>
-              <w:t>Two</w:t>
-            </w:r>
-            <w:r>
-              <w:t xml:space="preserve"> License Fee</w:t>
+              <w:t>CMS-HCC Grouper Year Two License Fee</w:t>
+            </w:r>
+            <w:r>
+              <w:t xml:space="preserve"> (assuming renewal)</w:t>
             </w:r>
           </w:p>
         </w:tc>
@@ -1109,13 +1103,10 @@
               <w:cnfStyle w:val="000000000000" w:firstRow="0" w:lastRow="0" w:firstColumn="0" w:lastColumn="0" w:oddVBand="0" w:evenVBand="0" w:oddHBand="0" w:evenHBand="0" w:firstRowFirstColumn="0" w:firstRowLastColumn="0" w:lastRowFirstColumn="0" w:lastRowLastColumn="0"/>
             </w:pPr>
             <w:r>
-              <w:t xml:space="preserve">CMS-HCC Grouper Year </w:t>
-            </w:r>
-            <w:r>
-              <w:t>Three</w:t>
-            </w:r>
-            <w:r>
-              <w:t xml:space="preserve"> License Fee</w:t>
+              <w:t>CMS-HCC Grouper Year Three License Fee</w:t>
+            </w:r>
+            <w:r>
+              <w:t xml:space="preserve"> (assuming renewal)</w:t>
             </w:r>
           </w:p>
         </w:tc>
@@ -1423,6 +1414,7 @@
     <w:lsdException w:name="HTML Sample" w:semiHidden="1" w:unhideWhenUsed="1"/>
     <w:lsdException w:name="HTML Typewriter" w:semiHidden="1" w:unhideWhenUsed="1"/>
     <w:lsdException w:name="HTML Variable" w:semiHidden="1" w:unhideWhenUsed="1"/>
+    <w:lsdException w:name="Normal Table" w:semiHidden="1" w:unhideWhenUsed="1"/>
     <w:lsdException w:name="annotation subject" w:semiHidden="1" w:unhideWhenUsed="1"/>
     <w:lsdException w:name="No List" w:semiHidden="1" w:unhideWhenUsed="1"/>
     <w:lsdException w:name="Outline List 1" w:semiHidden="1" w:unhideWhenUsed="1"/>
@@ -1465,8 +1457,11 @@
     <w:lsdException w:name="Table Contemporary" w:semiHidden="1" w:unhideWhenUsed="1"/>
     <w:lsdException w:name="Table Elegant" w:semiHidden="1" w:unhideWhenUsed="1"/>
     <w:lsdException w:name="Table Professional" w:semiHidden="1" w:unhideWhenUsed="1"/>
+    <w:lsdException w:name="Table Subtle 1" w:semiHidden="1" w:unhideWhenUsed="1"/>
     <w:lsdException w:name="Table Subtle 2" w:semiHidden="1" w:unhideWhenUsed="1"/>
     <w:lsdException w:name="Table Web 1" w:semiHidden="1" w:unhideWhenUsed="1"/>
+    <w:lsdException w:name="Table Web 2" w:semiHidden="1" w:unhideWhenUsed="1"/>
+    <w:lsdException w:name="Table Web 3" w:semiHidden="1" w:unhideWhenUsed="1"/>
     <w:lsdException w:name="Balloon Text" w:semiHidden="1" w:unhideWhenUsed="1"/>
     <w:lsdException w:name="Table Grid" w:uiPriority="39"/>
     <w:lsdException w:name="Table Theme" w:semiHidden="1" w:unhideWhenUsed="1"/>

</xml_diff>